<commit_message>
HTH: Chapter 26 revised
</commit_message>
<xml_diff>
--- a/story-hth/Chapter 26.docx
+++ b/story-hth/Chapter 26.docx
@@ -296,7 +296,27 @@
           <w:szCs w:val="22"/>
           <w:lang w:val="en-US"/>
         </w:rPr>
-        <w:t>The brown-haired girl hurriedly tried to clean her face, realizing she had to do without her suitcase since her current clothing consisted in a hoodie and a pair of baggy jeans, the bag didn't fit at all and she just avoided brining it.</w:t>
+        <w:t xml:space="preserve">The brown-haired girl hurriedly tried to clean her face, realizing she had to do without her suitcase since her current clothing consisted in a hoodie and a pair of baggy jeans, the bag didn't fit at all and she </w:t>
+      </w:r>
+      <w:r>
+        <w:rPr>
+          <w:rFonts w:ascii="Arial" w:hAnsi="Arial" w:cs="Arial"/>
+          <w:color w:val="000000" w:themeColor="text1"/>
+          <w:sz w:val="22"/>
+          <w:szCs w:val="22"/>
+          <w:lang w:val="en-US"/>
+        </w:rPr>
+        <w:t xml:space="preserve">had </w:t>
+      </w:r>
+      <w:r>
+        <w:rPr>
+          <w:rFonts w:ascii="Arial" w:hAnsi="Arial" w:cs="Arial"/>
+          <w:color w:val="000000" w:themeColor="text1"/>
+          <w:sz w:val="22"/>
+          <w:szCs w:val="22"/>
+          <w:lang w:val="en-US"/>
+        </w:rPr>
+        <w:t>just avoided brining it.</w:t>
       </w:r>
     </w:p>
     <w:p>
@@ -1478,7 +1498,27 @@
           <w:szCs w:val="22"/>
           <w:lang w:val="en-US"/>
         </w:rPr>
-        <w:t>"Hmm... I am a part-time DJ or a maybe full-time DJ depending on the point of view" - Her face drew a grin - "I also do a few jobs with websites and programming, when I managed to, but it's usually not paid at all..."</w:t>
+        <w:t>"Hmm... I am a part-time DJ or a maybe full-time DJ depending on the point of view" - Her face drew a grin - "I also do a few jobs with websites</w:t>
+      </w:r>
+      <w:r>
+        <w:rPr>
+          <w:rFonts w:ascii="Arial" w:hAnsi="Arial" w:cs="Arial"/>
+          <w:color w:val="000000" w:themeColor="text1"/>
+          <w:sz w:val="22"/>
+          <w:szCs w:val="22"/>
+          <w:lang w:val="en-US"/>
+        </w:rPr>
+        <w:t xml:space="preserve"> and programming, when I manage</w:t>
+      </w:r>
+      <w:r>
+        <w:rPr>
+          <w:rFonts w:ascii="Arial" w:hAnsi="Arial" w:cs="Arial"/>
+          <w:color w:val="000000" w:themeColor="text1"/>
+          <w:sz w:val="22"/>
+          <w:szCs w:val="22"/>
+          <w:lang w:val="en-US"/>
+        </w:rPr>
+        <w:t xml:space="preserve"> to, but it's usually not paid at all..."</w:t>
       </w:r>
     </w:p>
     <w:p>

</xml_diff>